<commit_message>
link added defects updated
</commit_message>
<xml_diff>
--- a/docs/sprint2/s2_cover.docx
+++ b/docs/sprint2/s2_cover.docx
@@ -125,6 +125,22 @@
       <w:pPr>
         <w:jc w:val="center"/>
       </w:pPr>
+      <w:r>
+        <w:t xml:space="preserve">Link: </w:t>
+      </w:r>
+      <w:hyperlink r:id="rId5" w:history="1">
+        <w:r>
+          <w:rPr>
+            <w:rStyle w:val="Hyperlink"/>
+          </w:rPr>
+          <w:t>https://github.com/keithblake/OaklandOligarchy</w:t>
+        </w:r>
+      </w:hyperlink>
+    </w:p>
+    <w:p>
+      <w:pPr>
+        <w:jc w:val="center"/>
+      </w:pPr>
     </w:p>
     <w:p>
       <w:pPr>
@@ -189,41 +205,41 @@
       <w:r>
         <w:t xml:space="preserve"> (Scrum Master)</w:t>
       </w:r>
+      <w:r>
+        <w:t xml:space="preserve"> </w:t>
+      </w:r>
+      <w:r>
+        <w:t>–</w:t>
+      </w:r>
+      <w:r>
+        <w:t xml:space="preserve"> </w:t>
+      </w:r>
+      <w:r>
+        <w:t>ajf80</w:t>
+      </w:r>
+    </w:p>
+    <w:p>
+      <w:pPr>
+        <w:jc w:val="center"/>
+      </w:pPr>
+      <w:r>
+        <w:t xml:space="preserve">Bob </w:t>
+      </w:r>
+      <w:proofErr w:type="spellStart"/>
+      <w:r>
+        <w:t>Colleran</w:t>
+      </w:r>
+      <w:proofErr w:type="spellEnd"/>
+      <w:r>
+        <w:t xml:space="preserve"> – rjc59</w:t>
+      </w:r>
+    </w:p>
+    <w:p>
+      <w:pPr>
+        <w:jc w:val="center"/>
+      </w:pPr>
       <w:bookmarkStart w:id="0" w:name="_GoBack"/>
       <w:bookmarkEnd w:id="0"/>
-      <w:r>
-        <w:t xml:space="preserve"> </w:t>
-      </w:r>
-      <w:r>
-        <w:t>–</w:t>
-      </w:r>
-      <w:r>
-        <w:t xml:space="preserve"> </w:t>
-      </w:r>
-      <w:r>
-        <w:t>ajf80</w:t>
-      </w:r>
-    </w:p>
-    <w:p>
-      <w:pPr>
-        <w:jc w:val="center"/>
-      </w:pPr>
-      <w:r>
-        <w:t xml:space="preserve">Bob </w:t>
-      </w:r>
-      <w:proofErr w:type="spellStart"/>
-      <w:r>
-        <w:t>Colleran</w:t>
-      </w:r>
-      <w:proofErr w:type="spellEnd"/>
-      <w:r>
-        <w:t xml:space="preserve"> – rjc59</w:t>
-      </w:r>
-    </w:p>
-    <w:p>
-      <w:pPr>
-        <w:jc w:val="center"/>
-      </w:pPr>
     </w:p>
     <w:p>
       <w:pPr>
@@ -437,6 +453,17 @@
     <w:semiHidden/>
     <w:unhideWhenUsed/>
   </w:style>
+  <w:style w:type="character" w:styleId="Hyperlink">
+    <w:name w:val="Hyperlink"/>
+    <w:basedOn w:val="DefaultParagraphFont"/>
+    <w:uiPriority w:val="99"/>
+    <w:unhideWhenUsed/>
+    <w:rsid w:val="0029067E"/>
+    <w:rPr>
+      <w:color w:val="0563C1" w:themeColor="hyperlink"/>
+      <w:u w:val="single"/>
+    </w:rPr>
+  </w:style>
 </w:styles>
 </file>
 
@@ -622,6 +649,17 @@
     <w:uiPriority w:val="99"/>
     <w:semiHidden/>
     <w:unhideWhenUsed/>
+  </w:style>
+  <w:style w:type="character" w:styleId="Hyperlink">
+    <w:name w:val="Hyperlink"/>
+    <w:basedOn w:val="DefaultParagraphFont"/>
+    <w:uiPriority w:val="99"/>
+    <w:unhideWhenUsed/>
+    <w:rsid w:val="0029067E"/>
+    <w:rPr>
+      <w:color w:val="0563C1" w:themeColor="hyperlink"/>
+      <w:u w:val="single"/>
+    </w:rPr>
   </w:style>
 </w:styles>
 </file>

</xml_diff>